<commit_message>
update 5 July 2016
</commit_message>
<xml_diff>
--- a/Jimmy_HealthSearchScenario_20160608.docx
+++ b/Jimmy_HealthSearchScenario_20160608.docx
@@ -121,7 +121,13 @@
         <w:jc w:val="both"/>
       </w:pPr>
       <w:r>
-        <w:t>Imagine the situation where you are a parent/guardian who watched a 12 months old baby suddenly trembling as she sleeps through the night. The baby’s hand and feet feels cold.</w:t>
+        <w:t>Imagine the situation where you are a parent/guardian who watched a 12 months old baby suddenly trembling as she sleeps through the night. The baby’s hand</w:t>
+      </w:r>
+      <w:r>
+        <w:t>s and feet feel</w:t>
+      </w:r>
+      <w:r>
+        <w:t xml:space="preserve"> cold.</w:t>
       </w:r>
     </w:p>
     <w:p>
@@ -195,7 +201,13 @@
         <w:t xml:space="preserve">Based on the information you gathered, what </w:t>
       </w:r>
       <w:r>
-        <w:t>first aid will you do:</w:t>
+        <w:t xml:space="preserve">first aid will you </w:t>
+      </w:r>
+      <w:r>
+        <w:t>perform</w:t>
+      </w:r>
+      <w:r>
+        <w:t>:</w:t>
       </w:r>
     </w:p>
     <w:p>
@@ -219,13 +231,25 @@
         </w:numPr>
       </w:pPr>
       <w:r>
-        <w:t>Wake the baby</w:t>
+        <w:t xml:space="preserve">Wake </w:t>
+      </w:r>
+      <w:r>
+        <w:t>up the</w:t>
+      </w:r>
+      <w:r>
+        <w:t xml:space="preserve"> baby</w:t>
       </w:r>
       <w:r>
         <w:t xml:space="preserve"> and </w:t>
       </w:r>
       <w:r>
-        <w:t>give some warm fluids such as milk.</w:t>
+        <w:t>give some warm fluids such as milk</w:t>
+      </w:r>
+      <w:r>
+        <w:t xml:space="preserve"> or tea</w:t>
+      </w:r>
+      <w:r>
+        <w:t>.</w:t>
       </w:r>
     </w:p>
     <w:p>
@@ -297,6 +321,9 @@
       <w:r>
         <w:t>Go to hospital</w:t>
       </w:r>
+      <w:r>
+        <w:t xml:space="preserve"> immediately</w:t>
+      </w:r>
     </w:p>
     <w:p>
       <w:pPr>
@@ -307,7 +334,13 @@
         </w:numPr>
       </w:pPr>
       <w:r>
-        <w:t>Give over the counter medicine such as paracetamol</w:t>
+        <w:t>Continue giving</w:t>
+      </w:r>
+      <w:r>
+        <w:t xml:space="preserve"> over the counter medicine such as paracetamol</w:t>
+      </w:r>
+      <w:r>
+        <w:t xml:space="preserve"> for another day</w:t>
       </w:r>
     </w:p>
     <w:p>
@@ -321,12 +354,32 @@
       <w:r>
         <w:t>Do nothing</w:t>
       </w:r>
+      <w:r>
+        <w:t xml:space="preserve"> </w:t>
+      </w:r>
+    </w:p>
+    <w:p>
+      <w:pPr>
+        <w:pStyle w:val="ListParagraph"/>
+        <w:numPr>
+          <w:ilvl w:val="0"/>
+          <w:numId w:val="1"/>
+        </w:numPr>
+      </w:pPr>
+      <w:r>
+        <w:t xml:space="preserve">Take the baby to </w:t>
+      </w:r>
+      <w:r>
+        <w:t>a</w:t>
+      </w:r>
+      <w:bookmarkStart w:id="0" w:name="_GoBack"/>
+      <w:bookmarkEnd w:id="0"/>
+      <w:r>
+        <w:t xml:space="preserve"> GP the following day</w:t>
+      </w:r>
     </w:p>
     <w:p/>
-    <w:p>
-      <w:bookmarkStart w:id="0" w:name="_GoBack"/>
-      <w:bookmarkEnd w:id="0"/>
-    </w:p>
+    <w:p/>
     <w:p>
       <w:pPr>
         <w:pStyle w:val="ListParagraph"/>
@@ -394,7 +447,14 @@
                 <w:sz w:val="20"/>
                 <w:szCs w:val="20"/>
               </w:rPr>
-              <w:t>I have no confidence on my decisions</w:t>
+              <w:t>I have no confidence i</w:t>
+            </w:r>
+            <w:r>
+              <w:rPr>
+                <w:sz w:val="20"/>
+                <w:szCs w:val="20"/>
+              </w:rPr>
+              <w:t>n my decisions</w:t>
             </w:r>
           </w:p>
         </w:tc>

</xml_diff>